<commit_message>
AWS Machine Doc Updated
</commit_message>
<xml_diff>
--- a/AWS_Machine.docx
+++ b/AWS_Machine.docx
@@ -1,6 +1,6 @@
 
 <file path=word/document.xml><?xml version="1.0" encoding="utf-8"?>
-<w:document xmlns:wpc="http://schemas.microsoft.com/office/word/2010/wordprocessingCanvas" xmlns:mo="http://schemas.microsoft.com/office/mac/office/2008/main" xmlns:mc="http://schemas.openxmlformats.org/markup-compatibility/2006" xmlns:mv="urn:schemas-microsoft-com:mac:vml" xmlns:o="urn:schemas-microsoft-com:office:office" xmlns:r="http://schemas.openxmlformats.org/officeDocument/2006/relationships" xmlns:m="http://schemas.openxmlformats.org/officeDocument/2006/math" xmlns:v="urn:schemas-microsoft-com:vml" xmlns:wp14="http://schemas.microsoft.com/office/word/2010/wordprocessingDrawing" xmlns:wp="http://schemas.openxmlformats.org/drawingml/2006/wordprocessingDrawing" xmlns:w10="urn:schemas-microsoft-com:office:word" xmlns:w="http://schemas.openxmlformats.org/wordprocessingml/2006/main" xmlns:w14="http://schemas.microsoft.com/office/word/2010/wordml" xmlns:wpg="http://schemas.microsoft.com/office/word/2010/wordprocessingGroup" xmlns:wpi="http://schemas.microsoft.com/office/word/2010/wordprocessingInk" xmlns:wne="http://schemas.microsoft.com/office/word/2006/wordml" xmlns:wps="http://schemas.microsoft.com/office/word/2010/wordprocessingShape" mc:Ignorable="w14 wp14">
+<w:document xmlns:wpc="http://schemas.microsoft.com/office/word/2010/wordprocessingCanvas" xmlns:mc="http://schemas.openxmlformats.org/markup-compatibility/2006" xmlns:o="urn:schemas-microsoft-com:office:office" xmlns:r="http://schemas.openxmlformats.org/officeDocument/2006/relationships" xmlns:m="http://schemas.openxmlformats.org/officeDocument/2006/math" xmlns:v="urn:schemas-microsoft-com:vml" xmlns:wp14="http://schemas.microsoft.com/office/word/2010/wordprocessingDrawing" xmlns:wp="http://schemas.openxmlformats.org/drawingml/2006/wordprocessingDrawing" xmlns:w10="urn:schemas-microsoft-com:office:word" xmlns:w="http://schemas.openxmlformats.org/wordprocessingml/2006/main" xmlns:w14="http://schemas.microsoft.com/office/word/2010/wordml" xmlns:wpg="http://schemas.microsoft.com/office/word/2010/wordprocessingGroup" xmlns:wpi="http://schemas.microsoft.com/office/word/2010/wordprocessingInk" xmlns:wne="http://schemas.microsoft.com/office/word/2006/wordml" xmlns:wps="http://schemas.microsoft.com/office/word/2010/wordprocessingShape" mc:Ignorable="w14 wp14">
   <w:body>
     <w:p>
       <w:r>
@@ -102,19 +102,36 @@
         </w:rPr>
       </w:pPr>
     </w:p>
+    <w:p/>
+    <w:p>
+      <w:proofErr w:type="spellStart"/>
+      <w:r>
+        <w:t>Solr</w:t>
+      </w:r>
+      <w:proofErr w:type="spellEnd"/>
+      <w:r>
+        <w:t xml:space="preserve"> installed</w:t>
+      </w:r>
+    </w:p>
+    <w:p/>
+    <w:p>
+      <w:r>
+        <w:t>Setting up AWS instance through Windows</w:t>
+      </w:r>
+    </w:p>
+    <w:p>
+      <w:hyperlink r:id="rId6" w:history="1">
+        <w:r>
+          <w:rPr>
+            <w:rStyle w:val="Hyperlink"/>
+          </w:rPr>
+          <w:t>https://class.coursera.org/startup-001/lecture/89</w:t>
+        </w:r>
+      </w:hyperlink>
+    </w:p>
     <w:p>
       <w:bookmarkStart w:id="0" w:name="_GoBack"/>
       <w:bookmarkEnd w:id="0"/>
-    </w:p>
-    <w:p>
-      <w:proofErr w:type="spellStart"/>
-      <w:r>
-        <w:t>Solr</w:t>
-      </w:r>
-      <w:proofErr w:type="spellEnd"/>
-      <w:r>
-        <w:t xml:space="preserve"> installed</w:t>
-      </w:r>
     </w:p>
     <w:p/>
     <w:p/>
@@ -142,7 +159,7 @@
     </w:rPrDefault>
     <w:pPrDefault/>
   </w:docDefaults>
-  <w:latentStyles w:defLockedState="0" w:defUIPriority="99" w:defSemiHidden="1" w:defUnhideWhenUsed="1" w:defQFormat="0" w:count="276">
+  <w:latentStyles w:defLockedState="0" w:defUIPriority="99" w:defSemiHidden="1" w:defUnhideWhenUsed="1" w:defQFormat="0" w:count="267">
     <w:lsdException w:name="Normal" w:semiHidden="0" w:uiPriority="0" w:unhideWhenUsed="0" w:qFormat="1"/>
     <w:lsdException w:name="heading 1" w:semiHidden="0" w:uiPriority="9" w:unhideWhenUsed="0" w:qFormat="1"/>
     <w:lsdException w:name="heading 2" w:uiPriority="9" w:qFormat="1"/>
@@ -312,11 +329,22 @@
     <w:semiHidden/>
     <w:unhideWhenUsed/>
   </w:style>
+  <w:style w:type="character" w:styleId="Hyperlink">
+    <w:name w:val="Hyperlink"/>
+    <w:basedOn w:val="DefaultParagraphFont"/>
+    <w:uiPriority w:val="99"/>
+    <w:unhideWhenUsed/>
+    <w:rsid w:val="001A6872"/>
+    <w:rPr>
+      <w:color w:val="0000FF" w:themeColor="hyperlink"/>
+      <w:u w:val="single"/>
+    </w:rPr>
+  </w:style>
 </w:styles>
 </file>
 
 <file path=word/stylesWithEffects.xml><?xml version="1.0" encoding="utf-8"?>
-<w:styles xmlns:wpc="http://schemas.microsoft.com/office/word/2010/wordprocessingCanvas" xmlns:mo="http://schemas.microsoft.com/office/mac/office/2008/main" xmlns:mc="http://schemas.openxmlformats.org/markup-compatibility/2006" xmlns:mv="urn:schemas-microsoft-com:mac:vml" xmlns:o="urn:schemas-microsoft-com:office:office" xmlns:r="http://schemas.openxmlformats.org/officeDocument/2006/relationships" xmlns:m="http://schemas.openxmlformats.org/officeDocument/2006/math" xmlns:v="urn:schemas-microsoft-com:vml" xmlns:wp14="http://schemas.microsoft.com/office/word/2010/wordprocessingDrawing" xmlns:wp="http://schemas.openxmlformats.org/drawingml/2006/wordprocessingDrawing" xmlns:w10="urn:schemas-microsoft-com:office:word" xmlns:w="http://schemas.openxmlformats.org/wordprocessingml/2006/main" xmlns:w14="http://schemas.microsoft.com/office/word/2010/wordml" xmlns:wpg="http://schemas.microsoft.com/office/word/2010/wordprocessingGroup" xmlns:wpi="http://schemas.microsoft.com/office/word/2010/wordprocessingInk" xmlns:wne="http://schemas.microsoft.com/office/word/2006/wordml" xmlns:wps="http://schemas.microsoft.com/office/word/2010/wordprocessingShape" mc:Ignorable="w14 wp14">
+<w:styles xmlns:wpc="http://schemas.microsoft.com/office/word/2010/wordprocessingCanvas" xmlns:mc="http://schemas.openxmlformats.org/markup-compatibility/2006" xmlns:o="urn:schemas-microsoft-com:office:office" xmlns:r="http://schemas.openxmlformats.org/officeDocument/2006/relationships" xmlns:m="http://schemas.openxmlformats.org/officeDocument/2006/math" xmlns:v="urn:schemas-microsoft-com:vml" xmlns:wp14="http://schemas.microsoft.com/office/word/2010/wordprocessingDrawing" xmlns:wp="http://schemas.openxmlformats.org/drawingml/2006/wordprocessingDrawing" xmlns:w10="urn:schemas-microsoft-com:office:word" xmlns:w="http://schemas.openxmlformats.org/wordprocessingml/2006/main" xmlns:w14="http://schemas.microsoft.com/office/word/2010/wordml" xmlns:wpg="http://schemas.microsoft.com/office/word/2010/wordprocessingGroup" xmlns:wpi="http://schemas.microsoft.com/office/word/2010/wordprocessingInk" xmlns:wne="http://schemas.microsoft.com/office/word/2006/wordml" xmlns:wps="http://schemas.microsoft.com/office/word/2010/wordprocessingShape" mc:Ignorable="w14 wp14">
   <w:docDefaults>
     <w:rPrDefault>
       <w:rPr>
@@ -328,7 +356,7 @@
     </w:rPrDefault>
     <w:pPrDefault/>
   </w:docDefaults>
-  <w:latentStyles w:defLockedState="0" w:defUIPriority="99" w:defSemiHidden="1" w:defUnhideWhenUsed="1" w:defQFormat="0" w:count="276">
+  <w:latentStyles w:defLockedState="0" w:defUIPriority="99" w:defSemiHidden="1" w:defUnhideWhenUsed="1" w:defQFormat="0" w:count="267">
     <w:lsdException w:name="Normal" w:semiHidden="0" w:uiPriority="0" w:unhideWhenUsed="0" w:qFormat="1"/>
     <w:lsdException w:name="heading 1" w:semiHidden="0" w:uiPriority="9" w:unhideWhenUsed="0" w:qFormat="1"/>
     <w:lsdException w:name="heading 2" w:uiPriority="9" w:qFormat="1"/>
@@ -498,6 +526,17 @@
     <w:semiHidden/>
     <w:unhideWhenUsed/>
   </w:style>
+  <w:style w:type="character" w:styleId="Hyperlink">
+    <w:name w:val="Hyperlink"/>
+    <w:basedOn w:val="DefaultParagraphFont"/>
+    <w:uiPriority w:val="99"/>
+    <w:unhideWhenUsed/>
+    <w:rsid w:val="001A6872"/>
+    <w:rPr>
+      <w:color w:val="0000FF" w:themeColor="hyperlink"/>
+      <w:u w:val="single"/>
+    </w:rPr>
+  </w:style>
 </w:styles>
 </file>
 

</xml_diff>